<commit_message>
Added View and Controller to the Documents
Explained about View and Controller
</commit_message>
<xml_diff>
--- a/Meheboob/Documentation/iOS Documentations/iOS Architecture/iOS Model-View-Controller.docx
+++ b/Meheboob/Documentation/iOS Documentations/iOS Architecture/iOS Model-View-Controller.docx
@@ -51,57 +51,7 @@
           <w:szCs w:val="24"/>
           <w:shd w:val="clear" w:color="auto" w:fill="FFFFFF"/>
         </w:rPr>
-        <w:t>The Model-View-Controller (MVC</w:t>
-      </w:r>
-      <w:r>
-        <w:rPr>
-          <w:rFonts w:ascii="Times New Roman" w:hAnsi="Times New Roman" w:cs="Times New Roman"/>
-          <w:color w:val="000000"/>
-          <w:sz w:val="24"/>
-          <w:szCs w:val="24"/>
-          <w:shd w:val="clear" w:color="auto" w:fill="FFFFFF"/>
-        </w:rPr>
-        <w:t>) is</w:t>
-      </w:r>
-      <w:r>
-        <w:rPr>
-          <w:rFonts w:ascii="Times New Roman" w:hAnsi="Times New Roman" w:cs="Times New Roman"/>
-          <w:color w:val="000000"/>
-          <w:sz w:val="24"/>
-          <w:szCs w:val="24"/>
-          <w:shd w:val="clear" w:color="auto" w:fill="FFFFFF"/>
-        </w:rPr>
-        <w:t xml:space="preserve"> a design pattern </w:t>
-      </w:r>
-      <w:r>
-        <w:rPr>
-          <w:rFonts w:ascii="Times New Roman" w:hAnsi="Times New Roman" w:cs="Times New Roman"/>
-          <w:color w:val="000000"/>
-          <w:sz w:val="24"/>
-          <w:szCs w:val="24"/>
-          <w:shd w:val="clear" w:color="auto" w:fill="FFFFFF"/>
-        </w:rPr>
-        <w:t xml:space="preserve">or an Architecture </w:t>
-      </w:r>
-      <w:r>
-        <w:rPr>
-          <w:rFonts w:ascii="Times New Roman" w:hAnsi="Times New Roman" w:cs="Times New Roman"/>
-          <w:color w:val="000000"/>
-          <w:sz w:val="24"/>
-          <w:szCs w:val="24"/>
-          <w:shd w:val="clear" w:color="auto" w:fill="FFFFFF"/>
-        </w:rPr>
-        <w:t xml:space="preserve">used by many </w:t>
-      </w:r>
-      <w:r>
-        <w:rPr>
-          <w:rFonts w:ascii="Times New Roman" w:hAnsi="Times New Roman" w:cs="Times New Roman"/>
-          <w:color w:val="000000"/>
-          <w:sz w:val="24"/>
-          <w:szCs w:val="24"/>
-          <w:shd w:val="clear" w:color="auto" w:fill="FFFFFF"/>
-        </w:rPr>
-        <w:t>programming languages.</w:t>
+        <w:t>The Model-View-Controller (MVC) is a design pattern or an Architecture used by many programming languages.</w:t>
       </w:r>
     </w:p>
     <w:p>
@@ -240,137 +190,7 @@
           <w:szCs w:val="24"/>
           <w:shd w:val="clear" w:color="auto" w:fill="FFFFFF"/>
         </w:rPr>
-        <w:t xml:space="preserve">The Model-View-Controller (MVC) pattern </w:t>
-      </w:r>
-      <w:r>
-        <w:rPr>
-          <w:rFonts w:ascii="Times New Roman" w:hAnsi="Times New Roman" w:cs="Times New Roman"/>
-          <w:color w:val="000000"/>
-          <w:sz w:val="24"/>
-          <w:szCs w:val="24"/>
-          <w:shd w:val="clear" w:color="auto" w:fill="FFFFFF"/>
-        </w:rPr>
-        <w:t xml:space="preserve">not </w:t>
-      </w:r>
-      <w:r>
-        <w:rPr>
-          <w:rFonts w:ascii="Times New Roman" w:hAnsi="Times New Roman" w:cs="Times New Roman"/>
-          <w:color w:val="000000"/>
-          <w:sz w:val="24"/>
-          <w:szCs w:val="24"/>
-          <w:shd w:val="clear" w:color="auto" w:fill="FFFFFF"/>
-        </w:rPr>
-        <w:t xml:space="preserve">only </w:t>
-      </w:r>
-      <w:r>
-        <w:rPr>
-          <w:rFonts w:ascii="Times New Roman" w:hAnsi="Times New Roman" w:cs="Times New Roman"/>
-          <w:color w:val="000000"/>
-          <w:sz w:val="24"/>
-          <w:szCs w:val="24"/>
-          <w:shd w:val="clear" w:color="auto" w:fill="FFFFFF"/>
-        </w:rPr>
-        <w:t xml:space="preserve">defines </w:t>
-      </w:r>
-      <w:r>
-        <w:rPr>
-          <w:rFonts w:ascii="Times New Roman" w:hAnsi="Times New Roman" w:cs="Times New Roman"/>
-          <w:color w:val="000000"/>
-          <w:sz w:val="24"/>
-          <w:szCs w:val="24"/>
-          <w:shd w:val="clear" w:color="auto" w:fill="FFFFFF"/>
-        </w:rPr>
-        <w:t xml:space="preserve">the roles </w:t>
-      </w:r>
-      <w:r>
-        <w:rPr>
-          <w:rFonts w:ascii="Times New Roman" w:hAnsi="Times New Roman" w:cs="Times New Roman"/>
-          <w:color w:val="000000"/>
-          <w:sz w:val="24"/>
-          <w:szCs w:val="24"/>
-          <w:shd w:val="clear" w:color="auto" w:fill="FFFFFF"/>
-        </w:rPr>
-        <w:t xml:space="preserve">of </w:t>
-      </w:r>
-      <w:r>
-        <w:rPr>
-          <w:rFonts w:ascii="Times New Roman" w:hAnsi="Times New Roman" w:cs="Times New Roman"/>
-          <w:color w:val="000000"/>
-          <w:sz w:val="24"/>
-          <w:szCs w:val="24"/>
-          <w:shd w:val="clear" w:color="auto" w:fill="FFFFFF"/>
-        </w:rPr>
-        <w:t xml:space="preserve">objects in the application, </w:t>
-      </w:r>
-      <w:r>
-        <w:rPr>
-          <w:rFonts w:ascii="Times New Roman" w:hAnsi="Times New Roman" w:cs="Times New Roman"/>
-          <w:color w:val="000000"/>
-          <w:sz w:val="24"/>
-          <w:szCs w:val="24"/>
-          <w:shd w:val="clear" w:color="auto" w:fill="FFFFFF"/>
-        </w:rPr>
-        <w:t xml:space="preserve">but </w:t>
-      </w:r>
-      <w:r>
-        <w:rPr>
-          <w:rFonts w:ascii="Times New Roman" w:hAnsi="Times New Roman" w:cs="Times New Roman"/>
-          <w:color w:val="000000"/>
-          <w:sz w:val="24"/>
-          <w:szCs w:val="24"/>
-          <w:shd w:val="clear" w:color="auto" w:fill="FFFFFF"/>
-        </w:rPr>
-        <w:t>it</w:t>
-      </w:r>
-      <w:r>
-        <w:rPr>
-          <w:rFonts w:ascii="Times New Roman" w:hAnsi="Times New Roman" w:cs="Times New Roman"/>
-          <w:color w:val="000000"/>
-          <w:sz w:val="24"/>
-          <w:szCs w:val="24"/>
-          <w:shd w:val="clear" w:color="auto" w:fill="FFFFFF"/>
-        </w:rPr>
-        <w:t xml:space="preserve"> </w:t>
-      </w:r>
-      <w:r>
-        <w:rPr>
-          <w:rFonts w:ascii="Times New Roman" w:hAnsi="Times New Roman" w:cs="Times New Roman"/>
-          <w:color w:val="000000"/>
-          <w:sz w:val="24"/>
-          <w:szCs w:val="24"/>
-          <w:shd w:val="clear" w:color="auto" w:fill="FFFFFF"/>
-        </w:rPr>
-        <w:t>also defines</w:t>
-      </w:r>
-      <w:r>
-        <w:rPr>
-          <w:rFonts w:ascii="Times New Roman" w:hAnsi="Times New Roman" w:cs="Times New Roman"/>
-          <w:color w:val="000000"/>
-          <w:sz w:val="24"/>
-          <w:szCs w:val="24"/>
-          <w:shd w:val="clear" w:color="auto" w:fill="FFFFFF"/>
-        </w:rPr>
-        <w:t xml:space="preserve"> the way </w:t>
-      </w:r>
-      <w:r>
-        <w:rPr>
-          <w:rFonts w:ascii="Times New Roman" w:hAnsi="Times New Roman" w:cs="Times New Roman"/>
-          <w:color w:val="000000"/>
-          <w:sz w:val="24"/>
-          <w:szCs w:val="24"/>
-          <w:shd w:val="clear" w:color="auto" w:fill="FFFFFF"/>
-        </w:rPr>
-        <w:t xml:space="preserve">that </w:t>
-      </w:r>
-      <w:r>
-        <w:rPr>
-          <w:rFonts w:ascii="Times New Roman" w:hAnsi="Times New Roman" w:cs="Times New Roman"/>
-          <w:color w:val="000000"/>
-          <w:sz w:val="24"/>
-          <w:szCs w:val="24"/>
-          <w:shd w:val="clear" w:color="auto" w:fill="FFFFFF"/>
-        </w:rPr>
-        <w:t>objects communicate with each other</w:t>
+        <w:t>The Model-View-Controller (MVC) pattern not only defines the roles of objects in the application, but it also defines the way that objects communicate with each other</w:t>
       </w:r>
       <w:r>
         <w:rPr>
@@ -662,27 +482,7 @@
           <w:szCs w:val="24"/>
           <w:shd w:val="clear" w:color="auto" w:fill="FFFFFF"/>
         </w:rPr>
-        <w:t xml:space="preserve">Those applications which are </w:t>
-      </w:r>
-      <w:r>
-        <w:rPr>
-          <w:rFonts w:ascii="Times New Roman" w:hAnsi="Times New Roman" w:cs="Times New Roman"/>
-          <w:color w:val="000000"/>
-          <w:sz w:val="24"/>
-          <w:szCs w:val="24"/>
-          <w:shd w:val="clear" w:color="auto" w:fill="FFFFFF"/>
-        </w:rPr>
-        <w:t>adopting the</w:t>
-      </w:r>
-      <w:r>
-        <w:rPr>
-          <w:rFonts w:ascii="Times New Roman" w:hAnsi="Times New Roman" w:cs="Times New Roman"/>
-          <w:color w:val="000000"/>
-          <w:sz w:val="24"/>
-          <w:szCs w:val="24"/>
-          <w:shd w:val="clear" w:color="auto" w:fill="FFFFFF"/>
-        </w:rPr>
-        <w:t xml:space="preserve"> MVC design are more easily extensible than the other applications which are not adopting this design pattern</w:t>
+        <w:t>Those applications which are adopting the MVC design are more easily extensible than the other applications which are not adopting this design pattern</w:t>
       </w:r>
       <w:r>
         <w:rPr>
@@ -751,7 +551,7 @@
           <wp:inline distT="0" distB="0" distL="0" distR="0">
             <wp:extent cx="5347879" cy="2210462"/>
             <wp:effectExtent l="19050" t="0" r="5171" b="0"/>
-            <wp:docPr id="2" name="Picture 2" descr="C:\Users\rnadaf\Desktop\model_view_controller_2x.jpeg"/>
+            <wp:docPr id="1" name="Picture 2" descr="C:\Users\rnadaf\Desktop\model_view_controller_2x.jpeg"/>
             <wp:cNvGraphicFramePr>
               <a:graphicFrameLocks xmlns:a="http://schemas.openxmlformats.org/drawingml/2006/main" noChangeAspect="1"/>
             </wp:cNvGraphicFramePr>
@@ -997,27 +797,7 @@
           <w:szCs w:val="24"/>
           <w:shd w:val="clear" w:color="auto" w:fill="FFFFFF"/>
         </w:rPr>
-        <w:t xml:space="preserve"> to-many </w:t>
-      </w:r>
-      <w:r>
-        <w:rPr>
-          <w:rFonts w:ascii="Times New Roman" w:hAnsi="Times New Roman" w:cs="Times New Roman"/>
-          <w:color w:val="000000"/>
-          <w:sz w:val="24"/>
-          <w:szCs w:val="24"/>
-          <w:shd w:val="clear" w:color="auto" w:fill="FFFFFF"/>
-        </w:rPr>
-        <w:t>relationship</w:t>
-      </w:r>
-      <w:r>
-        <w:rPr>
-          <w:rFonts w:ascii="Times New Roman" w:hAnsi="Times New Roman" w:cs="Times New Roman"/>
-          <w:color w:val="000000"/>
-          <w:sz w:val="24"/>
-          <w:szCs w:val="24"/>
-          <w:shd w:val="clear" w:color="auto" w:fill="FFFFFF"/>
-        </w:rPr>
-        <w:t xml:space="preserve"> with other model objects, and so sometimes the model layer of an application effectivel</w:t>
+        <w:t xml:space="preserve"> to-many relationship with other model objects, and so sometimes the model layer of an application effectivel</w:t>
       </w:r>
       <w:r>
         <w:rPr>
@@ -1331,11 +1111,560 @@
     </w:p>
     <w:p>
       <w:pPr>
+        <w:pStyle w:val="Heading2"/>
+        <w:spacing w:before="420"/>
+        <w:rPr>
+          <w:rFonts w:ascii="Times New Roman" w:hAnsi="Times New Roman" w:cs="Times New Roman"/>
+          <w:b w:val="0"/>
+          <w:color w:val="548DD4" w:themeColor="text2" w:themeTint="99"/>
+          <w:sz w:val="28"/>
+          <w:szCs w:val="28"/>
+          <w:u w:val="single"/>
+        </w:rPr>
+      </w:pPr>
+      <w:r>
+        <w:rPr>
+          <w:rFonts w:ascii="Times New Roman" w:hAnsi="Times New Roman" w:cs="Times New Roman"/>
+          <w:b w:val="0"/>
+          <w:color w:val="548DD4" w:themeColor="text2" w:themeTint="99"/>
+          <w:sz w:val="28"/>
+          <w:szCs w:val="28"/>
+          <w:u w:val="single"/>
+        </w:rPr>
+        <w:t>View Objects</w:t>
+      </w:r>
+    </w:p>
+    <w:p>
+      <w:pPr>
+        <w:pStyle w:val="NormalWeb"/>
+        <w:numPr>
+          <w:ilvl w:val="0"/>
+          <w:numId w:val="4"/>
+        </w:numPr>
+        <w:spacing w:before="0" w:beforeAutospacing="0" w:after="200" w:afterAutospacing="0"/>
+      </w:pPr>
+      <w:r>
+        <w:t>In iOS the</w:t>
+      </w:r>
+      <w:r>
+        <w:t xml:space="preserve"> view object is an object in an </w:t>
+      </w:r>
+      <w:r>
+        <w:t>application that users can see.</w:t>
+      </w:r>
+    </w:p>
+    <w:p>
+      <w:pPr>
+        <w:pStyle w:val="NormalWeb"/>
+        <w:numPr>
+          <w:ilvl w:val="0"/>
+          <w:numId w:val="4"/>
+        </w:numPr>
+        <w:spacing w:before="0" w:beforeAutospacing="0" w:after="200" w:afterAutospacing="0"/>
+      </w:pPr>
+      <w:r>
+        <w:t>The</w:t>
+      </w:r>
+      <w:r>
+        <w:t xml:space="preserve"> view object </w:t>
+      </w:r>
+      <w:r>
+        <w:t>knows how to draw itself and how to</w:t>
+      </w:r>
+      <w:r>
+        <w:t xml:space="preserve"> respond to </w:t>
+      </w:r>
+      <w:r>
+        <w:t xml:space="preserve">the </w:t>
+      </w:r>
+      <w:r>
+        <w:t>user</w:t>
+      </w:r>
+      <w:r>
+        <w:t>s actions.</w:t>
+      </w:r>
+    </w:p>
+    <w:p>
+      <w:pPr>
+        <w:pStyle w:val="NormalWeb"/>
+        <w:numPr>
+          <w:ilvl w:val="0"/>
+          <w:numId w:val="4"/>
+        </w:numPr>
+        <w:spacing w:before="0" w:beforeAutospacing="0" w:after="200" w:afterAutospacing="0"/>
+      </w:pPr>
+      <w:r>
+        <w:t>The main use</w:t>
+      </w:r>
+      <w:r>
+        <w:t xml:space="preserve"> of</w:t>
+      </w:r>
+      <w:r>
+        <w:t xml:space="preserve"> these view objects are</w:t>
+      </w:r>
+      <w:r>
+        <w:t xml:space="preserve"> to display data from the application’s model objects and to enable the editing of th</w:t>
+      </w:r>
+      <w:r>
+        <w:t>at data.</w:t>
+      </w:r>
+    </w:p>
+    <w:p>
+      <w:pPr>
+        <w:pStyle w:val="NormalWeb"/>
+        <w:numPr>
+          <w:ilvl w:val="0"/>
+          <w:numId w:val="4"/>
+        </w:numPr>
+        <w:spacing w:before="0" w:beforeAutospacing="0" w:after="200" w:afterAutospacing="0"/>
+      </w:pPr>
+      <w:r>
+        <w:t xml:space="preserve">The </w:t>
+      </w:r>
+      <w:r>
+        <w:t>view objects are typically decoupled from model objects in an MVC application.</w:t>
+      </w:r>
+    </w:p>
+    <w:p>
+      <w:pPr>
+        <w:pStyle w:val="NormalWeb"/>
+        <w:numPr>
+          <w:ilvl w:val="0"/>
+          <w:numId w:val="4"/>
+        </w:numPr>
+        <w:spacing w:before="0" w:beforeAutospacing="0" w:after="200" w:afterAutospacing="0"/>
+      </w:pPr>
+      <w:r>
+        <w:t>In any application</w:t>
+      </w:r>
+      <w:r>
+        <w:t xml:space="preserve"> </w:t>
+      </w:r>
+      <w:r>
+        <w:t>we</w:t>
+      </w:r>
+      <w:r>
+        <w:t xml:space="preserve"> typically reuse and reconfigure </w:t>
+      </w:r>
+      <w:r>
+        <w:t>files so</w:t>
+      </w:r>
+      <w:r>
+        <w:t xml:space="preserve"> view objects provide</w:t>
+      </w:r>
+      <w:r>
+        <w:t>s</w:t>
+      </w:r>
+      <w:r>
+        <w:t xml:space="preserve"> c</w:t>
+      </w:r>
+      <w:r>
+        <w:t>onsistency between applications</w:t>
+      </w:r>
+    </w:p>
+    <w:p>
+      <w:pPr>
+        <w:pStyle w:val="NormalWeb"/>
+        <w:numPr>
+          <w:ilvl w:val="0"/>
+          <w:numId w:val="4"/>
+        </w:numPr>
+        <w:spacing w:before="0" w:beforeAutospacing="0" w:after="200" w:afterAutospacing="0"/>
+      </w:pPr>
+      <w:r>
+        <w:t>In iOS applications b</w:t>
+      </w:r>
+      <w:r>
+        <w:t>oth the UIKit and AppKit frameworks provide collections of view classes, and Interface Builder offers dozens of view objects in its Library.</w:t>
+      </w:r>
+    </w:p>
+    <w:p>
+      <w:pPr>
+        <w:pStyle w:val="NormalWeb"/>
+        <w:spacing w:before="0" w:beforeAutospacing="0" w:after="200" w:afterAutospacing="0"/>
+      </w:pPr>
+      <w:r>
+        <w:rPr>
+          <w:rStyle w:val="Strong"/>
+        </w:rPr>
+        <w:lastRenderedPageBreak/>
+        <w:t>Communication</w:t>
+      </w:r>
+      <w:r>
+        <w:t xml:space="preserve">: </w:t>
+      </w:r>
+    </w:p>
+    <w:p>
+      <w:pPr>
+        <w:pStyle w:val="NormalWeb"/>
+        <w:numPr>
+          <w:ilvl w:val="0"/>
+          <w:numId w:val="6"/>
+        </w:numPr>
+        <w:spacing w:before="0" w:beforeAutospacing="0" w:after="200" w:afterAutospacing="0"/>
+      </w:pPr>
+      <w:r>
+        <w:t>In View Objects there is direct connection between View and Model.</w:t>
+      </w:r>
+    </w:p>
+    <w:p>
+      <w:pPr>
+        <w:pStyle w:val="NormalWeb"/>
+        <w:numPr>
+          <w:ilvl w:val="0"/>
+          <w:numId w:val="6"/>
+        </w:numPr>
+        <w:spacing w:before="0" w:beforeAutospacing="0" w:after="200" w:afterAutospacing="0"/>
+      </w:pPr>
+      <w:r>
+        <w:t>Whatever data that is entered in View first it will go to Controller and then to Model.</w:t>
+      </w:r>
+    </w:p>
+    <w:p>
+      <w:pPr>
+        <w:pStyle w:val="NormalWeb"/>
+        <w:numPr>
+          <w:ilvl w:val="0"/>
+          <w:numId w:val="6"/>
+        </w:numPr>
+        <w:spacing w:before="0" w:beforeAutospacing="0" w:after="200" w:afterAutospacing="0"/>
+      </w:pPr>
+      <w:r>
+        <w:t>Whatever the data came from Model will not go directly to the View, first it will go to the controller and then to the View.</w:t>
+      </w:r>
+    </w:p>
+    <w:p>
+      <w:pPr>
+        <w:pStyle w:val="NormalWeb"/>
+        <w:numPr>
+          <w:ilvl w:val="0"/>
+          <w:numId w:val="6"/>
+        </w:numPr>
+        <w:spacing w:before="0" w:beforeAutospacing="0" w:after="200" w:afterAutospacing="0"/>
+      </w:pPr>
+      <w:r>
+        <w:t>Example: The text entered in text field of the View, first it will go to the Controller object and then to the View.</w:t>
+      </w:r>
+    </w:p>
+    <w:p>
+      <w:pPr>
+        <w:pStyle w:val="Heading2"/>
+        <w:shd w:val="clear" w:color="auto" w:fill="FFFFFF"/>
+        <w:spacing w:before="420"/>
+        <w:rPr>
+          <w:rFonts w:ascii="Times New Roman" w:hAnsi="Times New Roman" w:cs="Times New Roman"/>
+          <w:b w:val="0"/>
+          <w:color w:val="548DD4" w:themeColor="text2" w:themeTint="99"/>
+          <w:sz w:val="28"/>
+          <w:szCs w:val="28"/>
+          <w:u w:val="single"/>
+        </w:rPr>
+      </w:pPr>
+      <w:r>
+        <w:rPr>
+          <w:rFonts w:ascii="Times New Roman" w:hAnsi="Times New Roman" w:cs="Times New Roman"/>
+          <w:b w:val="0"/>
+          <w:color w:val="548DD4" w:themeColor="text2" w:themeTint="99"/>
+          <w:sz w:val="28"/>
+          <w:szCs w:val="28"/>
+          <w:u w:val="single"/>
+        </w:rPr>
+        <w:t>Controller Objects</w:t>
+      </w:r>
+    </w:p>
+    <w:p>
+      <w:pPr>
+        <w:pStyle w:val="NormalWeb"/>
+        <w:numPr>
+          <w:ilvl w:val="0"/>
+          <w:numId w:val="5"/>
+        </w:numPr>
+        <w:shd w:val="clear" w:color="auto" w:fill="FFFFFF"/>
+        <w:spacing w:before="0" w:beforeAutospacing="0" w:after="200" w:afterAutospacing="0"/>
+        <w:rPr>
+          <w:color w:val="000000"/>
+        </w:rPr>
+      </w:pPr>
+      <w:r>
+        <w:rPr>
+          <w:color w:val="000000"/>
+        </w:rPr>
+        <w:t>The</w:t>
+      </w:r>
+      <w:r>
+        <w:rPr>
+          <w:color w:val="000000"/>
+        </w:rPr>
+        <w:t xml:space="preserve"> controller object acts as an intermediary between one or more of an application’s view objects and one or more</w:t>
+      </w:r>
+      <w:r>
+        <w:rPr>
+          <w:color w:val="000000"/>
+        </w:rPr>
+        <w:t xml:space="preserve"> of an</w:t>
+      </w:r>
+      <w:r>
+        <w:rPr>
+          <w:color w:val="000000"/>
+        </w:rPr>
+        <w:t xml:space="preserve"> model</w:t>
+      </w:r>
+      <w:r>
+        <w:rPr>
+          <w:color w:val="000000"/>
+        </w:rPr>
+        <w:t>s objects.</w:t>
+      </w:r>
+    </w:p>
+    <w:p>
+      <w:pPr>
+        <w:pStyle w:val="NormalWeb"/>
+        <w:numPr>
+          <w:ilvl w:val="0"/>
+          <w:numId w:val="5"/>
+        </w:numPr>
+        <w:shd w:val="clear" w:color="auto" w:fill="FFFFFF"/>
+        <w:spacing w:before="0" w:beforeAutospacing="0" w:after="200" w:afterAutospacing="0"/>
+        <w:rPr>
+          <w:color w:val="000000"/>
+        </w:rPr>
+      </w:pPr>
+      <w:r>
+        <w:rPr>
+          <w:color w:val="000000"/>
+        </w:rPr>
+        <w:t xml:space="preserve">The </w:t>
+      </w:r>
+      <w:r>
+        <w:rPr>
+          <w:color w:val="000000"/>
+        </w:rPr>
+        <w:t>Controller objects are thus a conduit through which view objects learn about changes i</w:t>
+      </w:r>
+      <w:r>
+        <w:rPr>
+          <w:color w:val="000000"/>
+        </w:rPr>
+        <w:t>n model objects and model objects learn about changes in the view.</w:t>
+      </w:r>
+    </w:p>
+    <w:p>
+      <w:pPr>
+        <w:pStyle w:val="NormalWeb"/>
+        <w:numPr>
+          <w:ilvl w:val="0"/>
+          <w:numId w:val="5"/>
+        </w:numPr>
+        <w:shd w:val="clear" w:color="auto" w:fill="FFFFFF"/>
+        <w:spacing w:before="0" w:beforeAutospacing="0" w:after="200" w:afterAutospacing="0"/>
+        <w:rPr>
+          <w:color w:val="000000"/>
+        </w:rPr>
+      </w:pPr>
+      <w:r>
+        <w:rPr>
+          <w:color w:val="000000"/>
+        </w:rPr>
+        <w:t xml:space="preserve">The </w:t>
+      </w:r>
+      <w:r>
+        <w:rPr>
+          <w:color w:val="000000"/>
+        </w:rPr>
+        <w:t>Controller objects can also perform setup and coordinating tasks for an application and manage the life cycles of other objects.</w:t>
+      </w:r>
+    </w:p>
+    <w:p>
+      <w:pPr>
+        <w:pStyle w:val="NormalWeb"/>
+        <w:shd w:val="clear" w:color="auto" w:fill="FFFFFF"/>
+        <w:spacing w:before="0" w:beforeAutospacing="0" w:after="200" w:afterAutospacing="0"/>
+        <w:rPr>
+          <w:color w:val="000000"/>
+        </w:rPr>
+      </w:pPr>
+      <w:r>
+        <w:rPr>
+          <w:rStyle w:val="Strong"/>
+          <w:color w:val="000000"/>
+        </w:rPr>
+        <w:t>Communication</w:t>
+      </w:r>
+      <w:r>
+        <w:rPr>
+          <w:color w:val="000000"/>
+        </w:rPr>
+        <w:t xml:space="preserve">: </w:t>
+      </w:r>
+    </w:p>
+    <w:p>
+      <w:pPr>
+        <w:pStyle w:val="NormalWeb"/>
+        <w:numPr>
+          <w:ilvl w:val="0"/>
+          <w:numId w:val="7"/>
+        </w:numPr>
+        <w:shd w:val="clear" w:color="auto" w:fill="FFFFFF"/>
+        <w:spacing w:before="0" w:beforeAutospacing="0" w:after="200" w:afterAutospacing="0"/>
+        <w:rPr>
+          <w:color w:val="000000"/>
+        </w:rPr>
+      </w:pPr>
+      <w:r>
+        <w:rPr>
+          <w:color w:val="000000"/>
+        </w:rPr>
+        <w:t>The controller object explains the</w:t>
+      </w:r>
+      <w:r>
+        <w:rPr>
+          <w:color w:val="000000"/>
+        </w:rPr>
+        <w:t xml:space="preserve"> user</w:t>
+      </w:r>
+      <w:r>
+        <w:rPr>
+          <w:color w:val="000000"/>
+        </w:rPr>
+        <w:t>s</w:t>
+      </w:r>
+      <w:r>
+        <w:rPr>
+          <w:color w:val="000000"/>
+        </w:rPr>
+        <w:t xml:space="preserve"> actions made in</w:t>
+      </w:r>
+      <w:r>
+        <w:rPr>
+          <w:color w:val="000000"/>
+        </w:rPr>
+        <w:t xml:space="preserve"> the</w:t>
+      </w:r>
+      <w:r>
+        <w:rPr>
+          <w:color w:val="000000"/>
+        </w:rPr>
+        <w:t xml:space="preserve"> view objects and communicates new or c</w:t>
+      </w:r>
+      <w:r>
+        <w:rPr>
+          <w:color w:val="000000"/>
+        </w:rPr>
+        <w:t>hanged data to the model layer.</w:t>
+      </w:r>
+    </w:p>
+    <w:p>
+      <w:pPr>
+        <w:pStyle w:val="NormalWeb"/>
+        <w:numPr>
+          <w:ilvl w:val="0"/>
+          <w:numId w:val="7"/>
+        </w:numPr>
+        <w:shd w:val="clear" w:color="auto" w:fill="FFFFFF"/>
+        <w:spacing w:before="0" w:beforeAutospacing="0" w:after="200" w:afterAutospacing="0"/>
+        <w:rPr>
+          <w:color w:val="000000"/>
+        </w:rPr>
+      </w:pPr>
+      <w:r>
+        <w:rPr>
+          <w:color w:val="000000"/>
+        </w:rPr>
+        <w:t>Thus w</w:t>
+      </w:r>
+      <w:r>
+        <w:rPr>
+          <w:color w:val="000000"/>
+        </w:rPr>
+        <w:t>hen model objects change</w:t>
+      </w:r>
+      <w:r>
+        <w:rPr>
+          <w:color w:val="000000"/>
+        </w:rPr>
+        <w:t>s, then</w:t>
+      </w:r>
+      <w:r>
+        <w:rPr>
+          <w:color w:val="000000"/>
+        </w:rPr>
+        <w:t xml:space="preserve"> controller object communicates that new model data to the view objects so th</w:t>
+      </w:r>
+      <w:r>
+        <w:rPr>
+          <w:color w:val="000000"/>
+        </w:rPr>
+        <w:t>at the View</w:t>
+      </w:r>
+      <w:r>
+        <w:rPr>
+          <w:color w:val="000000"/>
+        </w:rPr>
+        <w:t xml:space="preserve"> can display it.</w:t>
+      </w:r>
+    </w:p>
+    <w:p>
+      <w:pPr>
+        <w:pStyle w:val="NormalWeb"/>
+        <w:spacing w:before="0" w:beforeAutospacing="0" w:after="200" w:afterAutospacing="0"/>
+        <w:rPr>
+          <w:color w:val="548DD4" w:themeColor="text2" w:themeTint="99"/>
+          <w:sz w:val="28"/>
+          <w:szCs w:val="28"/>
+          <w:u w:val="single"/>
+        </w:rPr>
+      </w:pPr>
+      <w:r>
+        <w:rPr>
+          <w:color w:val="548DD4" w:themeColor="text2" w:themeTint="99"/>
+          <w:sz w:val="28"/>
+          <w:szCs w:val="28"/>
+          <w:u w:val="single"/>
+        </w:rPr>
+        <w:t xml:space="preserve">  References: </w:t>
+      </w:r>
+    </w:p>
+    <w:p>
+      <w:pPr>
+        <w:pStyle w:val="NormalWeb"/>
+        <w:numPr>
+          <w:ilvl w:val="0"/>
+          <w:numId w:val="8"/>
+        </w:numPr>
+        <w:spacing w:before="0" w:beforeAutospacing="0" w:after="200" w:afterAutospacing="0"/>
+        <w:rPr>
+          <w:color w:val="130AC6"/>
+          <w:u w:val="single"/>
+        </w:rPr>
+      </w:pPr>
+      <w:r>
+        <w:rPr>
+          <w:color w:val="130AC6"/>
+          <w:u w:val="single"/>
+        </w:rPr>
+        <w:t>https://developer.apple.com/library/ios/documentation/iPhone/Conceptual/iPhoneOSProgrammingGuide/TheAppLifeCycle/TheAppLifeCycle.html</w:t>
+      </w:r>
+    </w:p>
+    <w:p>
+      <w:pPr>
+        <w:pStyle w:val="NormalWeb"/>
+        <w:spacing w:before="0" w:beforeAutospacing="0" w:after="200" w:afterAutospacing="0"/>
+      </w:pPr>
+    </w:p>
+    <w:p>
+      <w:pPr>
         <w:ind w:left="360"/>
         <w:jc w:val="both"/>
         <w:rPr>
           <w:rFonts w:ascii="Times New Roman" w:hAnsi="Times New Roman" w:cs="Times New Roman"/>
           <w:sz w:val="24"/>
+          <w:szCs w:val="24"/>
+        </w:rPr>
+      </w:pPr>
+    </w:p>
+    <w:p>
+      <w:pPr>
+        <w:rPr>
           <w:szCs w:val="24"/>
         </w:rPr>
       </w:pPr>
@@ -1579,6 +1908,571 @@
     </w:lvl>
   </w:abstractNum>
   <w:abstractNum w:abstractNumId="2">
+    <w:nsid w:val="199D5338"/>
+    <w:multiLevelType w:val="hybridMultilevel"/>
+    <w:tmpl w:val="C9AA3668"/>
+    <w:lvl w:ilvl="0" w:tplc="04090001">
+      <w:start w:val="1"/>
+      <w:numFmt w:val="bullet"/>
+      <w:lvlText w:val=""/>
+      <w:lvlJc w:val="left"/>
+      <w:pPr>
+        <w:ind w:left="720" w:hanging="360"/>
+      </w:pPr>
+      <w:rPr>
+        <w:rFonts w:ascii="Symbol" w:hAnsi="Symbol" w:hint="default"/>
+      </w:rPr>
+    </w:lvl>
+    <w:lvl w:ilvl="1" w:tplc="04090003" w:tentative="1">
+      <w:start w:val="1"/>
+      <w:numFmt w:val="bullet"/>
+      <w:lvlText w:val="o"/>
+      <w:lvlJc w:val="left"/>
+      <w:pPr>
+        <w:ind w:left="1440" w:hanging="360"/>
+      </w:pPr>
+      <w:rPr>
+        <w:rFonts w:ascii="Courier New" w:hAnsi="Courier New" w:cs="Courier New" w:hint="default"/>
+      </w:rPr>
+    </w:lvl>
+    <w:lvl w:ilvl="2" w:tplc="04090005" w:tentative="1">
+      <w:start w:val="1"/>
+      <w:numFmt w:val="bullet"/>
+      <w:lvlText w:val=""/>
+      <w:lvlJc w:val="left"/>
+      <w:pPr>
+        <w:ind w:left="2160" w:hanging="360"/>
+      </w:pPr>
+      <w:rPr>
+        <w:rFonts w:ascii="Wingdings" w:hAnsi="Wingdings" w:hint="default"/>
+      </w:rPr>
+    </w:lvl>
+    <w:lvl w:ilvl="3" w:tplc="04090001" w:tentative="1">
+      <w:start w:val="1"/>
+      <w:numFmt w:val="bullet"/>
+      <w:lvlText w:val=""/>
+      <w:lvlJc w:val="left"/>
+      <w:pPr>
+        <w:ind w:left="2880" w:hanging="360"/>
+      </w:pPr>
+      <w:rPr>
+        <w:rFonts w:ascii="Symbol" w:hAnsi="Symbol" w:hint="default"/>
+      </w:rPr>
+    </w:lvl>
+    <w:lvl w:ilvl="4" w:tplc="04090003" w:tentative="1">
+      <w:start w:val="1"/>
+      <w:numFmt w:val="bullet"/>
+      <w:lvlText w:val="o"/>
+      <w:lvlJc w:val="left"/>
+      <w:pPr>
+        <w:ind w:left="3600" w:hanging="360"/>
+      </w:pPr>
+      <w:rPr>
+        <w:rFonts w:ascii="Courier New" w:hAnsi="Courier New" w:cs="Courier New" w:hint="default"/>
+      </w:rPr>
+    </w:lvl>
+    <w:lvl w:ilvl="5" w:tplc="04090005" w:tentative="1">
+      <w:start w:val="1"/>
+      <w:numFmt w:val="bullet"/>
+      <w:lvlText w:val=""/>
+      <w:lvlJc w:val="left"/>
+      <w:pPr>
+        <w:ind w:left="4320" w:hanging="360"/>
+      </w:pPr>
+      <w:rPr>
+        <w:rFonts w:ascii="Wingdings" w:hAnsi="Wingdings" w:hint="default"/>
+      </w:rPr>
+    </w:lvl>
+    <w:lvl w:ilvl="6" w:tplc="04090001" w:tentative="1">
+      <w:start w:val="1"/>
+      <w:numFmt w:val="bullet"/>
+      <w:lvlText w:val=""/>
+      <w:lvlJc w:val="left"/>
+      <w:pPr>
+        <w:ind w:left="5040" w:hanging="360"/>
+      </w:pPr>
+      <w:rPr>
+        <w:rFonts w:ascii="Symbol" w:hAnsi="Symbol" w:hint="default"/>
+      </w:rPr>
+    </w:lvl>
+    <w:lvl w:ilvl="7" w:tplc="04090003" w:tentative="1">
+      <w:start w:val="1"/>
+      <w:numFmt w:val="bullet"/>
+      <w:lvlText w:val="o"/>
+      <w:lvlJc w:val="left"/>
+      <w:pPr>
+        <w:ind w:left="5760" w:hanging="360"/>
+      </w:pPr>
+      <w:rPr>
+        <w:rFonts w:ascii="Courier New" w:hAnsi="Courier New" w:cs="Courier New" w:hint="default"/>
+      </w:rPr>
+    </w:lvl>
+    <w:lvl w:ilvl="8" w:tplc="04090005" w:tentative="1">
+      <w:start w:val="1"/>
+      <w:numFmt w:val="bullet"/>
+      <w:lvlText w:val=""/>
+      <w:lvlJc w:val="left"/>
+      <w:pPr>
+        <w:ind w:left="6480" w:hanging="360"/>
+      </w:pPr>
+      <w:rPr>
+        <w:rFonts w:ascii="Wingdings" w:hAnsi="Wingdings" w:hint="default"/>
+      </w:rPr>
+    </w:lvl>
+  </w:abstractNum>
+  <w:abstractNum w:abstractNumId="3">
+    <w:nsid w:val="297F1AE7"/>
+    <w:multiLevelType w:val="hybridMultilevel"/>
+    <w:tmpl w:val="8B74670E"/>
+    <w:lvl w:ilvl="0" w:tplc="0409000D">
+      <w:start w:val="1"/>
+      <w:numFmt w:val="bullet"/>
+      <w:lvlText w:val=""/>
+      <w:lvlJc w:val="left"/>
+      <w:pPr>
+        <w:ind w:left="720" w:hanging="360"/>
+      </w:pPr>
+      <w:rPr>
+        <w:rFonts w:ascii="Wingdings" w:hAnsi="Wingdings" w:hint="default"/>
+      </w:rPr>
+    </w:lvl>
+    <w:lvl w:ilvl="1" w:tplc="04090003" w:tentative="1">
+      <w:start w:val="1"/>
+      <w:numFmt w:val="bullet"/>
+      <w:lvlText w:val="o"/>
+      <w:lvlJc w:val="left"/>
+      <w:pPr>
+        <w:ind w:left="1440" w:hanging="360"/>
+      </w:pPr>
+      <w:rPr>
+        <w:rFonts w:ascii="Courier New" w:hAnsi="Courier New" w:cs="Courier New" w:hint="default"/>
+      </w:rPr>
+    </w:lvl>
+    <w:lvl w:ilvl="2" w:tplc="04090005" w:tentative="1">
+      <w:start w:val="1"/>
+      <w:numFmt w:val="bullet"/>
+      <w:lvlText w:val=""/>
+      <w:lvlJc w:val="left"/>
+      <w:pPr>
+        <w:ind w:left="2160" w:hanging="360"/>
+      </w:pPr>
+      <w:rPr>
+        <w:rFonts w:ascii="Wingdings" w:hAnsi="Wingdings" w:hint="default"/>
+      </w:rPr>
+    </w:lvl>
+    <w:lvl w:ilvl="3" w:tplc="04090001" w:tentative="1">
+      <w:start w:val="1"/>
+      <w:numFmt w:val="bullet"/>
+      <w:lvlText w:val=""/>
+      <w:lvlJc w:val="left"/>
+      <w:pPr>
+        <w:ind w:left="2880" w:hanging="360"/>
+      </w:pPr>
+      <w:rPr>
+        <w:rFonts w:ascii="Symbol" w:hAnsi="Symbol" w:hint="default"/>
+      </w:rPr>
+    </w:lvl>
+    <w:lvl w:ilvl="4" w:tplc="04090003" w:tentative="1">
+      <w:start w:val="1"/>
+      <w:numFmt w:val="bullet"/>
+      <w:lvlText w:val="o"/>
+      <w:lvlJc w:val="left"/>
+      <w:pPr>
+        <w:ind w:left="3600" w:hanging="360"/>
+      </w:pPr>
+      <w:rPr>
+        <w:rFonts w:ascii="Courier New" w:hAnsi="Courier New" w:cs="Courier New" w:hint="default"/>
+      </w:rPr>
+    </w:lvl>
+    <w:lvl w:ilvl="5" w:tplc="04090005" w:tentative="1">
+      <w:start w:val="1"/>
+      <w:numFmt w:val="bullet"/>
+      <w:lvlText w:val=""/>
+      <w:lvlJc w:val="left"/>
+      <w:pPr>
+        <w:ind w:left="4320" w:hanging="360"/>
+      </w:pPr>
+      <w:rPr>
+        <w:rFonts w:ascii="Wingdings" w:hAnsi="Wingdings" w:hint="default"/>
+      </w:rPr>
+    </w:lvl>
+    <w:lvl w:ilvl="6" w:tplc="04090001" w:tentative="1">
+      <w:start w:val="1"/>
+      <w:numFmt w:val="bullet"/>
+      <w:lvlText w:val=""/>
+      <w:lvlJc w:val="left"/>
+      <w:pPr>
+        <w:ind w:left="5040" w:hanging="360"/>
+      </w:pPr>
+      <w:rPr>
+        <w:rFonts w:ascii="Symbol" w:hAnsi="Symbol" w:hint="default"/>
+      </w:rPr>
+    </w:lvl>
+    <w:lvl w:ilvl="7" w:tplc="04090003" w:tentative="1">
+      <w:start w:val="1"/>
+      <w:numFmt w:val="bullet"/>
+      <w:lvlText w:val="o"/>
+      <w:lvlJc w:val="left"/>
+      <w:pPr>
+        <w:ind w:left="5760" w:hanging="360"/>
+      </w:pPr>
+      <w:rPr>
+        <w:rFonts w:ascii="Courier New" w:hAnsi="Courier New" w:cs="Courier New" w:hint="default"/>
+      </w:rPr>
+    </w:lvl>
+    <w:lvl w:ilvl="8" w:tplc="04090005" w:tentative="1">
+      <w:start w:val="1"/>
+      <w:numFmt w:val="bullet"/>
+      <w:lvlText w:val=""/>
+      <w:lvlJc w:val="left"/>
+      <w:pPr>
+        <w:ind w:left="6480" w:hanging="360"/>
+      </w:pPr>
+      <w:rPr>
+        <w:rFonts w:ascii="Wingdings" w:hAnsi="Wingdings" w:hint="default"/>
+      </w:rPr>
+    </w:lvl>
+  </w:abstractNum>
+  <w:abstractNum w:abstractNumId="4">
+    <w:nsid w:val="3A341879"/>
+    <w:multiLevelType w:val="hybridMultilevel"/>
+    <w:tmpl w:val="1DE2F07E"/>
+    <w:lvl w:ilvl="0" w:tplc="0409000B">
+      <w:start w:val="1"/>
+      <w:numFmt w:val="bullet"/>
+      <w:lvlText w:val=""/>
+      <w:lvlJc w:val="left"/>
+      <w:pPr>
+        <w:ind w:left="720" w:hanging="360"/>
+      </w:pPr>
+      <w:rPr>
+        <w:rFonts w:ascii="Wingdings" w:hAnsi="Wingdings" w:hint="default"/>
+      </w:rPr>
+    </w:lvl>
+    <w:lvl w:ilvl="1" w:tplc="04090003" w:tentative="1">
+      <w:start w:val="1"/>
+      <w:numFmt w:val="bullet"/>
+      <w:lvlText w:val="o"/>
+      <w:lvlJc w:val="left"/>
+      <w:pPr>
+        <w:ind w:left="1440" w:hanging="360"/>
+      </w:pPr>
+      <w:rPr>
+        <w:rFonts w:ascii="Courier New" w:hAnsi="Courier New" w:cs="Courier New" w:hint="default"/>
+      </w:rPr>
+    </w:lvl>
+    <w:lvl w:ilvl="2" w:tplc="04090005" w:tentative="1">
+      <w:start w:val="1"/>
+      <w:numFmt w:val="bullet"/>
+      <w:lvlText w:val=""/>
+      <w:lvlJc w:val="left"/>
+      <w:pPr>
+        <w:ind w:left="2160" w:hanging="360"/>
+      </w:pPr>
+      <w:rPr>
+        <w:rFonts w:ascii="Wingdings" w:hAnsi="Wingdings" w:hint="default"/>
+      </w:rPr>
+    </w:lvl>
+    <w:lvl w:ilvl="3" w:tplc="04090001" w:tentative="1">
+      <w:start w:val="1"/>
+      <w:numFmt w:val="bullet"/>
+      <w:lvlText w:val=""/>
+      <w:lvlJc w:val="left"/>
+      <w:pPr>
+        <w:ind w:left="2880" w:hanging="360"/>
+      </w:pPr>
+      <w:rPr>
+        <w:rFonts w:ascii="Symbol" w:hAnsi="Symbol" w:hint="default"/>
+      </w:rPr>
+    </w:lvl>
+    <w:lvl w:ilvl="4" w:tplc="04090003" w:tentative="1">
+      <w:start w:val="1"/>
+      <w:numFmt w:val="bullet"/>
+      <w:lvlText w:val="o"/>
+      <w:lvlJc w:val="left"/>
+      <w:pPr>
+        <w:ind w:left="3600" w:hanging="360"/>
+      </w:pPr>
+      <w:rPr>
+        <w:rFonts w:ascii="Courier New" w:hAnsi="Courier New" w:cs="Courier New" w:hint="default"/>
+      </w:rPr>
+    </w:lvl>
+    <w:lvl w:ilvl="5" w:tplc="04090005" w:tentative="1">
+      <w:start w:val="1"/>
+      <w:numFmt w:val="bullet"/>
+      <w:lvlText w:val=""/>
+      <w:lvlJc w:val="left"/>
+      <w:pPr>
+        <w:ind w:left="4320" w:hanging="360"/>
+      </w:pPr>
+      <w:rPr>
+        <w:rFonts w:ascii="Wingdings" w:hAnsi="Wingdings" w:hint="default"/>
+      </w:rPr>
+    </w:lvl>
+    <w:lvl w:ilvl="6" w:tplc="04090001" w:tentative="1">
+      <w:start w:val="1"/>
+      <w:numFmt w:val="bullet"/>
+      <w:lvlText w:val=""/>
+      <w:lvlJc w:val="left"/>
+      <w:pPr>
+        <w:ind w:left="5040" w:hanging="360"/>
+      </w:pPr>
+      <w:rPr>
+        <w:rFonts w:ascii="Symbol" w:hAnsi="Symbol" w:hint="default"/>
+      </w:rPr>
+    </w:lvl>
+    <w:lvl w:ilvl="7" w:tplc="04090003" w:tentative="1">
+      <w:start w:val="1"/>
+      <w:numFmt w:val="bullet"/>
+      <w:lvlText w:val="o"/>
+      <w:lvlJc w:val="left"/>
+      <w:pPr>
+        <w:ind w:left="5760" w:hanging="360"/>
+      </w:pPr>
+      <w:rPr>
+        <w:rFonts w:ascii="Courier New" w:hAnsi="Courier New" w:cs="Courier New" w:hint="default"/>
+      </w:rPr>
+    </w:lvl>
+    <w:lvl w:ilvl="8" w:tplc="04090005" w:tentative="1">
+      <w:start w:val="1"/>
+      <w:numFmt w:val="bullet"/>
+      <w:lvlText w:val=""/>
+      <w:lvlJc w:val="left"/>
+      <w:pPr>
+        <w:ind w:left="6480" w:hanging="360"/>
+      </w:pPr>
+      <w:rPr>
+        <w:rFonts w:ascii="Wingdings" w:hAnsi="Wingdings" w:hint="default"/>
+      </w:rPr>
+    </w:lvl>
+  </w:abstractNum>
+  <w:abstractNum w:abstractNumId="5">
+    <w:nsid w:val="5C380D5C"/>
+    <w:multiLevelType w:val="hybridMultilevel"/>
+    <w:tmpl w:val="80DC0528"/>
+    <w:lvl w:ilvl="0" w:tplc="0409000B">
+      <w:start w:val="1"/>
+      <w:numFmt w:val="bullet"/>
+      <w:lvlText w:val=""/>
+      <w:lvlJc w:val="left"/>
+      <w:pPr>
+        <w:ind w:left="720" w:hanging="360"/>
+      </w:pPr>
+      <w:rPr>
+        <w:rFonts w:ascii="Wingdings" w:hAnsi="Wingdings" w:hint="default"/>
+      </w:rPr>
+    </w:lvl>
+    <w:lvl w:ilvl="1" w:tplc="04090003" w:tentative="1">
+      <w:start w:val="1"/>
+      <w:numFmt w:val="bullet"/>
+      <w:lvlText w:val="o"/>
+      <w:lvlJc w:val="left"/>
+      <w:pPr>
+        <w:ind w:left="1440" w:hanging="360"/>
+      </w:pPr>
+      <w:rPr>
+        <w:rFonts w:ascii="Courier New" w:hAnsi="Courier New" w:cs="Courier New" w:hint="default"/>
+      </w:rPr>
+    </w:lvl>
+    <w:lvl w:ilvl="2" w:tplc="04090005" w:tentative="1">
+      <w:start w:val="1"/>
+      <w:numFmt w:val="bullet"/>
+      <w:lvlText w:val=""/>
+      <w:lvlJc w:val="left"/>
+      <w:pPr>
+        <w:ind w:left="2160" w:hanging="360"/>
+      </w:pPr>
+      <w:rPr>
+        <w:rFonts w:ascii="Wingdings" w:hAnsi="Wingdings" w:hint="default"/>
+      </w:rPr>
+    </w:lvl>
+    <w:lvl w:ilvl="3" w:tplc="04090001" w:tentative="1">
+      <w:start w:val="1"/>
+      <w:numFmt w:val="bullet"/>
+      <w:lvlText w:val=""/>
+      <w:lvlJc w:val="left"/>
+      <w:pPr>
+        <w:ind w:left="2880" w:hanging="360"/>
+      </w:pPr>
+      <w:rPr>
+        <w:rFonts w:ascii="Symbol" w:hAnsi="Symbol" w:hint="default"/>
+      </w:rPr>
+    </w:lvl>
+    <w:lvl w:ilvl="4" w:tplc="04090003" w:tentative="1">
+      <w:start w:val="1"/>
+      <w:numFmt w:val="bullet"/>
+      <w:lvlText w:val="o"/>
+      <w:lvlJc w:val="left"/>
+      <w:pPr>
+        <w:ind w:left="3600" w:hanging="360"/>
+      </w:pPr>
+      <w:rPr>
+        <w:rFonts w:ascii="Courier New" w:hAnsi="Courier New" w:cs="Courier New" w:hint="default"/>
+      </w:rPr>
+    </w:lvl>
+    <w:lvl w:ilvl="5" w:tplc="04090005" w:tentative="1">
+      <w:start w:val="1"/>
+      <w:numFmt w:val="bullet"/>
+      <w:lvlText w:val=""/>
+      <w:lvlJc w:val="left"/>
+      <w:pPr>
+        <w:ind w:left="4320" w:hanging="360"/>
+      </w:pPr>
+      <w:rPr>
+        <w:rFonts w:ascii="Wingdings" w:hAnsi="Wingdings" w:hint="default"/>
+      </w:rPr>
+    </w:lvl>
+    <w:lvl w:ilvl="6" w:tplc="04090001" w:tentative="1">
+      <w:start w:val="1"/>
+      <w:numFmt w:val="bullet"/>
+      <w:lvlText w:val=""/>
+      <w:lvlJc w:val="left"/>
+      <w:pPr>
+        <w:ind w:left="5040" w:hanging="360"/>
+      </w:pPr>
+      <w:rPr>
+        <w:rFonts w:ascii="Symbol" w:hAnsi="Symbol" w:hint="default"/>
+      </w:rPr>
+    </w:lvl>
+    <w:lvl w:ilvl="7" w:tplc="04090003" w:tentative="1">
+      <w:start w:val="1"/>
+      <w:numFmt w:val="bullet"/>
+      <w:lvlText w:val="o"/>
+      <w:lvlJc w:val="left"/>
+      <w:pPr>
+        <w:ind w:left="5760" w:hanging="360"/>
+      </w:pPr>
+      <w:rPr>
+        <w:rFonts w:ascii="Courier New" w:hAnsi="Courier New" w:cs="Courier New" w:hint="default"/>
+      </w:rPr>
+    </w:lvl>
+    <w:lvl w:ilvl="8" w:tplc="04090005" w:tentative="1">
+      <w:start w:val="1"/>
+      <w:numFmt w:val="bullet"/>
+      <w:lvlText w:val=""/>
+      <w:lvlJc w:val="left"/>
+      <w:pPr>
+        <w:ind w:left="6480" w:hanging="360"/>
+      </w:pPr>
+      <w:rPr>
+        <w:rFonts w:ascii="Wingdings" w:hAnsi="Wingdings" w:hint="default"/>
+      </w:rPr>
+    </w:lvl>
+  </w:abstractNum>
+  <w:abstractNum w:abstractNumId="6">
+    <w:nsid w:val="6891483B"/>
+    <w:multiLevelType w:val="hybridMultilevel"/>
+    <w:tmpl w:val="8112367A"/>
+    <w:lvl w:ilvl="0" w:tplc="0409000D">
+      <w:start w:val="1"/>
+      <w:numFmt w:val="bullet"/>
+      <w:lvlText w:val=""/>
+      <w:lvlJc w:val="left"/>
+      <w:pPr>
+        <w:ind w:left="720" w:hanging="360"/>
+      </w:pPr>
+      <w:rPr>
+        <w:rFonts w:ascii="Wingdings" w:hAnsi="Wingdings" w:hint="default"/>
+      </w:rPr>
+    </w:lvl>
+    <w:lvl w:ilvl="1" w:tplc="04090003" w:tentative="1">
+      <w:start w:val="1"/>
+      <w:numFmt w:val="bullet"/>
+      <w:lvlText w:val="o"/>
+      <w:lvlJc w:val="left"/>
+      <w:pPr>
+        <w:ind w:left="1440" w:hanging="360"/>
+      </w:pPr>
+      <w:rPr>
+        <w:rFonts w:ascii="Courier New" w:hAnsi="Courier New" w:cs="Courier New" w:hint="default"/>
+      </w:rPr>
+    </w:lvl>
+    <w:lvl w:ilvl="2" w:tplc="04090005" w:tentative="1">
+      <w:start w:val="1"/>
+      <w:numFmt w:val="bullet"/>
+      <w:lvlText w:val=""/>
+      <w:lvlJc w:val="left"/>
+      <w:pPr>
+        <w:ind w:left="2160" w:hanging="360"/>
+      </w:pPr>
+      <w:rPr>
+        <w:rFonts w:ascii="Wingdings" w:hAnsi="Wingdings" w:hint="default"/>
+      </w:rPr>
+    </w:lvl>
+    <w:lvl w:ilvl="3" w:tplc="04090001" w:tentative="1">
+      <w:start w:val="1"/>
+      <w:numFmt w:val="bullet"/>
+      <w:lvlText w:val=""/>
+      <w:lvlJc w:val="left"/>
+      <w:pPr>
+        <w:ind w:left="2880" w:hanging="360"/>
+      </w:pPr>
+      <w:rPr>
+        <w:rFonts w:ascii="Symbol" w:hAnsi="Symbol" w:hint="default"/>
+      </w:rPr>
+    </w:lvl>
+    <w:lvl w:ilvl="4" w:tplc="04090003" w:tentative="1">
+      <w:start w:val="1"/>
+      <w:numFmt w:val="bullet"/>
+      <w:lvlText w:val="o"/>
+      <w:lvlJc w:val="left"/>
+      <w:pPr>
+        <w:ind w:left="3600" w:hanging="360"/>
+      </w:pPr>
+      <w:rPr>
+        <w:rFonts w:ascii="Courier New" w:hAnsi="Courier New" w:cs="Courier New" w:hint="default"/>
+      </w:rPr>
+    </w:lvl>
+    <w:lvl w:ilvl="5" w:tplc="04090005" w:tentative="1">
+      <w:start w:val="1"/>
+      <w:numFmt w:val="bullet"/>
+      <w:lvlText w:val=""/>
+      <w:lvlJc w:val="left"/>
+      <w:pPr>
+        <w:ind w:left="4320" w:hanging="360"/>
+      </w:pPr>
+      <w:rPr>
+        <w:rFonts w:ascii="Wingdings" w:hAnsi="Wingdings" w:hint="default"/>
+      </w:rPr>
+    </w:lvl>
+    <w:lvl w:ilvl="6" w:tplc="04090001" w:tentative="1">
+      <w:start w:val="1"/>
+      <w:numFmt w:val="bullet"/>
+      <w:lvlText w:val=""/>
+      <w:lvlJc w:val="left"/>
+      <w:pPr>
+        <w:ind w:left="5040" w:hanging="360"/>
+      </w:pPr>
+      <w:rPr>
+        <w:rFonts w:ascii="Symbol" w:hAnsi="Symbol" w:hint="default"/>
+      </w:rPr>
+    </w:lvl>
+    <w:lvl w:ilvl="7" w:tplc="04090003" w:tentative="1">
+      <w:start w:val="1"/>
+      <w:numFmt w:val="bullet"/>
+      <w:lvlText w:val="o"/>
+      <w:lvlJc w:val="left"/>
+      <w:pPr>
+        <w:ind w:left="5760" w:hanging="360"/>
+      </w:pPr>
+      <w:rPr>
+        <w:rFonts w:ascii="Courier New" w:hAnsi="Courier New" w:cs="Courier New" w:hint="default"/>
+      </w:rPr>
+    </w:lvl>
+    <w:lvl w:ilvl="8" w:tplc="04090005" w:tentative="1">
+      <w:start w:val="1"/>
+      <w:numFmt w:val="bullet"/>
+      <w:lvlText w:val=""/>
+      <w:lvlJc w:val="left"/>
+      <w:pPr>
+        <w:ind w:left="6480" w:hanging="360"/>
+      </w:pPr>
+      <w:rPr>
+        <w:rFonts w:ascii="Wingdings" w:hAnsi="Wingdings" w:hint="default"/>
+      </w:rPr>
+    </w:lvl>
+  </w:abstractNum>
+  <w:abstractNum w:abstractNumId="7">
     <w:nsid w:val="6A8D6A99"/>
     <w:multiLevelType w:val="hybridMultilevel"/>
     <w:tmpl w:val="856CEDA4"/>
@@ -1698,6 +2592,21 @@
     <w:abstractNumId w:val="1"/>
   </w:num>
   <w:num w:numId="3">
+    <w:abstractNumId w:val="7"/>
+  </w:num>
+  <w:num w:numId="4">
+    <w:abstractNumId w:val="4"/>
+  </w:num>
+  <w:num w:numId="5">
+    <w:abstractNumId w:val="5"/>
+  </w:num>
+  <w:num w:numId="6">
+    <w:abstractNumId w:val="6"/>
+  </w:num>
+  <w:num w:numId="7">
+    <w:abstractNumId w:val="3"/>
+  </w:num>
+  <w:num w:numId="8">
     <w:abstractNumId w:val="2"/>
   </w:num>
 </w:numbering>

</xml_diff>